<commit_message>
Adicionando ATA do dia 01-05
</commit_message>
<xml_diff>
--- a/sunbean/Documentação do Projeto/Atas/Atas.docx
+++ b/sunbean/Documentação do Projeto/Atas/Atas.docx
@@ -19,6 +19,294 @@
           <w:sz w:val="32"/>
           <w:szCs w:val="32"/>
         </w:rPr>
+        <w:t xml:space="preserve">Ata </w:t>
+      </w:r>
+      <w:r>
+        <w:rPr>
+          <w:b/>
+          <w:bCs/>
+          <w:sz w:val="32"/>
+          <w:szCs w:val="32"/>
+        </w:rPr>
+        <w:t>01</w:t>
+      </w:r>
+      <w:r>
+        <w:rPr>
+          <w:b/>
+          <w:bCs/>
+          <w:sz w:val="32"/>
+          <w:szCs w:val="32"/>
+        </w:rPr>
+        <w:t>/0</w:t>
+      </w:r>
+      <w:r>
+        <w:rPr>
+          <w:b/>
+          <w:bCs/>
+          <w:sz w:val="32"/>
+          <w:szCs w:val="32"/>
+        </w:rPr>
+        <w:t>5</w:t>
+      </w:r>
+      <w:r>
+        <w:rPr>
+          <w:b/>
+          <w:bCs/>
+          <w:sz w:val="32"/>
+          <w:szCs w:val="32"/>
+        </w:rPr>
+        <w:t>/22</w:t>
+      </w:r>
+    </w:p>
+    <w:p>
+      <w:pPr>
+        <w:jc w:val="center"/>
+        <w:rPr>
+          <w:sz w:val="32"/>
+          <w:szCs w:val="32"/>
+          <w:u w:val="single"/>
+        </w:rPr>
+      </w:pPr>
+      <w:r>
+        <w:rPr>
+          <w:sz w:val="32"/>
+          <w:szCs w:val="32"/>
+        </w:rPr>
+        <w:t xml:space="preserve">Na reunião de hoje foi </w:t>
+      </w:r>
+      <w:r>
+        <w:rPr>
+          <w:sz w:val="32"/>
+          <w:szCs w:val="32"/>
+        </w:rPr>
+        <w:t xml:space="preserve">validado as páginas de </w:t>
+      </w:r>
+      <w:proofErr w:type="gramStart"/>
+      <w:r>
+        <w:rPr>
+          <w:sz w:val="32"/>
+          <w:szCs w:val="32"/>
+        </w:rPr>
+        <w:t>suporte ,</w:t>
+      </w:r>
+      <w:proofErr w:type="gramEnd"/>
+      <w:r>
+        <w:rPr>
+          <w:sz w:val="32"/>
+          <w:szCs w:val="32"/>
+        </w:rPr>
+        <w:t xml:space="preserve"> esqueceu sua senha e as validações do entrar e cadastrar</w:t>
+      </w:r>
+    </w:p>
+    <w:p>
+      <w:pPr>
+        <w:jc w:val="center"/>
+        <w:rPr>
+          <w:sz w:val="32"/>
+          <w:szCs w:val="32"/>
+        </w:rPr>
+      </w:pPr>
+    </w:p>
+    <w:p>
+      <w:pPr>
+        <w:jc w:val="center"/>
+        <w:rPr>
+          <w:b/>
+          <w:bCs/>
+          <w:sz w:val="32"/>
+          <w:szCs w:val="32"/>
+        </w:rPr>
+      </w:pPr>
+      <w:r>
+        <w:rPr>
+          <w:b/>
+          <w:bCs/>
+          <w:sz w:val="32"/>
+          <w:szCs w:val="32"/>
+        </w:rPr>
+        <w:t>Presentes:</w:t>
+      </w:r>
+    </w:p>
+    <w:p>
+      <w:pPr>
+        <w:spacing w:line="240" w:lineRule="auto"/>
+        <w:jc w:val="center"/>
+        <w:rPr>
+          <w:sz w:val="28"/>
+          <w:szCs w:val="28"/>
+        </w:rPr>
+      </w:pPr>
+      <w:r>
+        <w:rPr>
+          <w:sz w:val="28"/>
+          <w:szCs w:val="28"/>
+        </w:rPr>
+        <w:t xml:space="preserve">Jonathan </w:t>
+      </w:r>
+      <w:proofErr w:type="spellStart"/>
+      <w:r>
+        <w:rPr>
+          <w:sz w:val="28"/>
+          <w:szCs w:val="28"/>
+        </w:rPr>
+        <w:t>Gilber</w:t>
+      </w:r>
+      <w:proofErr w:type="spellEnd"/>
+      <w:r>
+        <w:rPr>
+          <w:sz w:val="28"/>
+          <w:szCs w:val="28"/>
+        </w:rPr>
+        <w:br/>
+        <w:t>Julia Duran</w:t>
+      </w:r>
+    </w:p>
+    <w:p>
+      <w:pPr>
+        <w:spacing w:line="240" w:lineRule="auto"/>
+        <w:jc w:val="center"/>
+        <w:rPr>
+          <w:sz w:val="28"/>
+          <w:szCs w:val="28"/>
+        </w:rPr>
+      </w:pPr>
+      <w:r>
+        <w:rPr>
+          <w:sz w:val="28"/>
+          <w:szCs w:val="28"/>
+        </w:rPr>
+        <w:t>Pedro Henrique</w:t>
+      </w:r>
+    </w:p>
+    <w:p>
+      <w:pPr>
+        <w:spacing w:line="240" w:lineRule="auto"/>
+        <w:jc w:val="center"/>
+        <w:rPr>
+          <w:sz w:val="28"/>
+          <w:szCs w:val="28"/>
+        </w:rPr>
+      </w:pPr>
+      <w:r>
+        <w:rPr>
+          <w:sz w:val="28"/>
+          <w:szCs w:val="28"/>
+        </w:rPr>
+        <w:t>Matheus Hideki</w:t>
+      </w:r>
+    </w:p>
+    <w:p>
+      <w:pPr>
+        <w:spacing w:line="240" w:lineRule="auto"/>
+        <w:jc w:val="center"/>
+        <w:rPr>
+          <w:sz w:val="28"/>
+          <w:szCs w:val="28"/>
+        </w:rPr>
+      </w:pPr>
+      <w:r>
+        <w:rPr>
+          <w:sz w:val="28"/>
+          <w:szCs w:val="28"/>
+        </w:rPr>
+        <w:t>Reginaldo Junior</w:t>
+      </w:r>
+    </w:p>
+    <w:p>
+      <w:pPr>
+        <w:jc w:val="center"/>
+        <w:rPr>
+          <w:b/>
+          <w:bCs/>
+          <w:sz w:val="32"/>
+          <w:szCs w:val="32"/>
+        </w:rPr>
+      </w:pPr>
+      <w:r>
+        <w:rPr>
+          <w:b/>
+          <w:bCs/>
+          <w:sz w:val="32"/>
+          <w:szCs w:val="32"/>
+        </w:rPr>
+        <w:t>Faltas:</w:t>
+      </w:r>
+    </w:p>
+    <w:p>
+      <w:pPr>
+        <w:jc w:val="center"/>
+        <w:rPr>
+          <w:sz w:val="32"/>
+          <w:szCs w:val="32"/>
+        </w:rPr>
+      </w:pPr>
+      <w:proofErr w:type="spellStart"/>
+      <w:r>
+        <w:rPr>
+          <w:sz w:val="32"/>
+          <w:szCs w:val="32"/>
+        </w:rPr>
+        <w:t>Mythras</w:t>
+      </w:r>
+      <w:proofErr w:type="spellEnd"/>
+    </w:p>
+    <w:p>
+      <w:pPr>
+        <w:jc w:val="center"/>
+        <w:rPr>
+          <w:sz w:val="32"/>
+          <w:szCs w:val="32"/>
+        </w:rPr>
+      </w:pPr>
+    </w:p>
+    <w:p>
+      <w:pPr>
+        <w:jc w:val="center"/>
+        <w:rPr>
+          <w:b/>
+          <w:bCs/>
+          <w:sz w:val="32"/>
+          <w:szCs w:val="32"/>
+        </w:rPr>
+      </w:pPr>
+    </w:p>
+    <w:p>
+      <w:pPr>
+        <w:rPr>
+          <w:b/>
+          <w:bCs/>
+          <w:sz w:val="32"/>
+          <w:szCs w:val="32"/>
+        </w:rPr>
+      </w:pPr>
+      <w:r>
+        <w:rPr>
+          <w:b/>
+          <w:bCs/>
+          <w:sz w:val="32"/>
+          <w:szCs w:val="32"/>
+        </w:rPr>
+        <w:br w:type="page"/>
+      </w:r>
+    </w:p>
+    <w:p>
+      <w:pPr>
+        <w:jc w:val="center"/>
+        <w:rPr>
+          <w:b/>
+          <w:bCs/>
+          <w:sz w:val="32"/>
+          <w:szCs w:val="32"/>
+        </w:rPr>
+      </w:pPr>
+      <w:r>
+        <w:rPr>
+          <w:b/>
+          <w:bCs/>
+          <w:sz w:val="32"/>
+          <w:szCs w:val="32"/>
+        </w:rPr>
+        <w:lastRenderedPageBreak/>
         <w:t>Ata 2</w:t>
       </w:r>
       <w:r>
@@ -3230,6 +3518,21 @@
 </file>
 
 <file path=customXml/item1.xml><?xml version="1.0" encoding="utf-8"?>
+<p:properties xmlns:p="http://schemas.microsoft.com/office/2006/metadata/properties" xmlns:xsi="http://www.w3.org/2001/XMLSchema-instance" xmlns:pc="http://schemas.microsoft.com/office/infopath/2007/PartnerControls">
+  <documentManagement/>
+</p:properties>
+</file>
+
+<file path=customXml/item2.xml><?xml version="1.0" encoding="utf-8"?>
+<?mso-contentType ?>
+<FormTemplates xmlns="http://schemas.microsoft.com/sharepoint/v3/contenttype/forms">
+  <Display>DocumentLibraryForm</Display>
+  <Edit>DocumentLibraryForm</Edit>
+  <New>DocumentLibraryForm</New>
+</FormTemplates>
+</file>
+
+<file path=customXml/item3.xml><?xml version="1.0" encoding="utf-8"?>
 <ct:contentTypeSchema xmlns:ct="http://schemas.microsoft.com/office/2006/metadata/contentType" xmlns:ma="http://schemas.microsoft.com/office/2006/metadata/properties/metaAttributes" ct:_="" ma:_="" ma:contentTypeName="Document" ma:contentTypeID="0x010100892A8A68E1C8AD4BB8607B0553D331B3" ma:contentTypeVersion="5" ma:contentTypeDescription="Create a new document." ma:contentTypeScope="" ma:versionID="74b2e3f3a56bee18fe3a2a59198b03e5">
   <xsd:schema xmlns:xsd="http://www.w3.org/2001/XMLSchema" xmlns:xs="http://www.w3.org/2001/XMLSchema" xmlns:p="http://schemas.microsoft.com/office/2006/metadata/properties" xmlns:ns3="7a087c55-5f08-466c-910b-e029fd4269fe" xmlns:ns4="e2ca784f-4dc5-42e9-9734-389708ce15cc" targetNamespace="http://schemas.microsoft.com/office/2006/metadata/properties" ma:root="true" ma:fieldsID="d9979899fd4933bb41c74c0c74c549ba" ns3:_="" ns4:_="">
     <xsd:import namespace="7a087c55-5f08-466c-910b-e029fd4269fe"/>
@@ -3400,26 +3703,28 @@
 </ct:contentTypeSchema>
 </file>
 
-<file path=customXml/item2.xml><?xml version="1.0" encoding="utf-8"?>
-<?mso-contentType ?>
-<FormTemplates xmlns="http://schemas.microsoft.com/sharepoint/v3/contenttype/forms">
-  <Display>DocumentLibraryForm</Display>
-  <Edit>DocumentLibraryForm</Edit>
-  <New>DocumentLibraryForm</New>
-</FormTemplates>
-</file>
-
-<file path=customXml/item3.xml><?xml version="1.0" encoding="utf-8"?>
-<p:properties xmlns:p="http://schemas.microsoft.com/office/2006/metadata/properties" xmlns:xsi="http://www.w3.org/2001/XMLSchema-instance" xmlns:pc="http://schemas.microsoft.com/office/infopath/2007/PartnerControls">
-  <documentManagement/>
-</p:properties>
-</file>
-
 <file path=customXml/item4.xml><?xml version="1.0" encoding="utf-8"?>
 <b:Sources xmlns:b="http://schemas.openxmlformats.org/officeDocument/2006/bibliography" xmlns="http://schemas.openxmlformats.org/officeDocument/2006/bibliography" SelectedStyle="\APASixthEditionOfficeOnline.xsl" StyleName="APA" Version="6"/>
 </file>
 
 <file path=customXml/itemProps1.xml><?xml version="1.0" encoding="utf-8"?>
+<ds:datastoreItem xmlns:ds="http://schemas.openxmlformats.org/officeDocument/2006/customXml" ds:itemID="{C7619014-6130-4CC4-8E7B-97F53FE66034}">
+  <ds:schemaRefs>
+    <ds:schemaRef ds:uri="http://schemas.microsoft.com/office/2006/metadata/properties"/>
+    <ds:schemaRef ds:uri="http://schemas.microsoft.com/office/infopath/2007/PartnerControls"/>
+  </ds:schemaRefs>
+</ds:datastoreItem>
+</file>
+
+<file path=customXml/itemProps2.xml><?xml version="1.0" encoding="utf-8"?>
+<ds:datastoreItem xmlns:ds="http://schemas.openxmlformats.org/officeDocument/2006/customXml" ds:itemID="{708672DB-8A64-42F4-9DAF-737E2395D29B}">
+  <ds:schemaRefs>
+    <ds:schemaRef ds:uri="http://schemas.microsoft.com/sharepoint/v3/contenttype/forms"/>
+  </ds:schemaRefs>
+</ds:datastoreItem>
+</file>
+
+<file path=customXml/itemProps3.xml><?xml version="1.0" encoding="utf-8"?>
 <ds:datastoreItem xmlns:ds="http://schemas.openxmlformats.org/officeDocument/2006/customXml" ds:itemID="{1F3C714E-FCED-4930-AC5B-DB6228B9AC97}">
   <ds:schemaRefs>
     <ds:schemaRef ds:uri="http://schemas.microsoft.com/office/2006/metadata/contentType"/>
@@ -3438,23 +3743,6 @@
 </ds:datastoreItem>
 </file>
 
-<file path=customXml/itemProps2.xml><?xml version="1.0" encoding="utf-8"?>
-<ds:datastoreItem xmlns:ds="http://schemas.openxmlformats.org/officeDocument/2006/customXml" ds:itemID="{708672DB-8A64-42F4-9DAF-737E2395D29B}">
-  <ds:schemaRefs>
-    <ds:schemaRef ds:uri="http://schemas.microsoft.com/sharepoint/v3/contenttype/forms"/>
-  </ds:schemaRefs>
-</ds:datastoreItem>
-</file>
-
-<file path=customXml/itemProps3.xml><?xml version="1.0" encoding="utf-8"?>
-<ds:datastoreItem xmlns:ds="http://schemas.openxmlformats.org/officeDocument/2006/customXml" ds:itemID="{C7619014-6130-4CC4-8E7B-97F53FE66034}">
-  <ds:schemaRefs>
-    <ds:schemaRef ds:uri="http://schemas.microsoft.com/office/2006/metadata/properties"/>
-    <ds:schemaRef ds:uri="http://schemas.microsoft.com/office/infopath/2007/PartnerControls"/>
-  </ds:schemaRefs>
-</ds:datastoreItem>
-</file>
-
 <file path=customXml/itemProps4.xml><?xml version="1.0" encoding="utf-8"?>
 <ds:datastoreItem xmlns:ds="http://schemas.openxmlformats.org/officeDocument/2006/customXml" ds:itemID="{41DF5B9E-175C-4E46-8907-1838918B883B}">
   <ds:schemaRefs>

</xml_diff>

<commit_message>
adicionando ata do dia 10-05-22
</commit_message>
<xml_diff>
--- a/sunbean/Documentação do Projeto/Atas/Atas.docx
+++ b/sunbean/Documentação do Projeto/Atas/Atas.docx
@@ -6,15 +6,13 @@
       <w:pPr>
         <w:jc w:val="center"/>
         <w:rPr>
-          <w:b/>
-          <w:bCs/>
-          <w:sz w:val="32"/>
-          <w:szCs w:val="32"/>
-        </w:rPr>
-      </w:pPr>
-      <w:r>
-        <w:rPr>
-          <w:b/>
+          <w:bCs/>
+          <w:sz w:val="32"/>
+          <w:szCs w:val="32"/>
+        </w:rPr>
+      </w:pPr>
+      <w:r>
+        <w:rPr>
           <w:bCs/>
           <w:sz w:val="32"/>
           <w:szCs w:val="32"/>
@@ -23,48 +21,19 @@
       </w:r>
       <w:r>
         <w:rPr>
-          <w:b/>
-          <w:bCs/>
-          <w:sz w:val="32"/>
-          <w:szCs w:val="32"/>
-        </w:rPr>
-        <w:t>0</w:t>
-      </w:r>
-      <w:r>
-        <w:rPr>
-          <w:b/>
-          <w:bCs/>
-          <w:sz w:val="32"/>
-          <w:szCs w:val="32"/>
-        </w:rPr>
-        <w:t>5</w:t>
-      </w:r>
-      <w:r>
-        <w:rPr>
-          <w:b/>
-          <w:bCs/>
-          <w:sz w:val="32"/>
-          <w:szCs w:val="32"/>
-        </w:rPr>
-        <w:t>/0</w:t>
-      </w:r>
-      <w:r>
-        <w:rPr>
-          <w:b/>
-          <w:bCs/>
-          <w:sz w:val="32"/>
-          <w:szCs w:val="32"/>
-        </w:rPr>
-        <w:t>5</w:t>
-      </w:r>
-      <w:r>
-        <w:rPr>
-          <w:b/>
-          <w:bCs/>
-          <w:sz w:val="32"/>
-          <w:szCs w:val="32"/>
-        </w:rPr>
-        <w:t>/22</w:t>
+          <w:bCs/>
+          <w:sz w:val="32"/>
+          <w:szCs w:val="32"/>
+        </w:rPr>
+        <w:t>10</w:t>
+      </w:r>
+      <w:r>
+        <w:rPr>
+          <w:bCs/>
+          <w:sz w:val="32"/>
+          <w:szCs w:val="32"/>
+        </w:rPr>
+        <w:t>/05/22</w:t>
       </w:r>
     </w:p>
     <w:p>
@@ -81,38 +50,36 @@
           <w:sz w:val="32"/>
           <w:szCs w:val="32"/>
         </w:rPr>
-        <w:t xml:space="preserve">Na reunião de hoje foi </w:t>
-      </w:r>
-      <w:r>
-        <w:rPr>
-          <w:sz w:val="32"/>
-          <w:szCs w:val="32"/>
-        </w:rPr>
-        <w:t xml:space="preserve">decidido a melhoria da página de dashboard e a criação das tabelas do banco de dados local no banco de dados da nuvem </w:t>
-      </w:r>
-    </w:p>
-    <w:p>
-      <w:pPr>
-        <w:jc w:val="center"/>
-        <w:rPr>
-          <w:sz w:val="32"/>
-          <w:szCs w:val="32"/>
-        </w:rPr>
-      </w:pPr>
-    </w:p>
-    <w:p>
-      <w:pPr>
-        <w:jc w:val="center"/>
-        <w:rPr>
-          <w:b/>
-          <w:bCs/>
-          <w:sz w:val="32"/>
-          <w:szCs w:val="32"/>
-        </w:rPr>
-      </w:pPr>
-      <w:r>
-        <w:rPr>
-          <w:b/>
+        <w:t xml:space="preserve">Na reunião de hoje foi decidido </w:t>
+      </w:r>
+      <w:r>
+        <w:rPr>
+          <w:sz w:val="32"/>
+          <w:szCs w:val="32"/>
+        </w:rPr>
+        <w:t>a atualização do script no banco de dados local para enviar atualizado no banco de dados da nuvem e discutido sobre a melhora da página do dashboard e cadastro da plantação.</w:t>
+      </w:r>
+    </w:p>
+    <w:p>
+      <w:pPr>
+        <w:jc w:val="center"/>
+        <w:rPr>
+          <w:sz w:val="32"/>
+          <w:szCs w:val="32"/>
+        </w:rPr>
+      </w:pPr>
+    </w:p>
+    <w:p>
+      <w:pPr>
+        <w:jc w:val="center"/>
+        <w:rPr>
+          <w:bCs/>
+          <w:sz w:val="32"/>
+          <w:szCs w:val="32"/>
+        </w:rPr>
+      </w:pPr>
+      <w:r>
+        <w:rPr>
           <w:bCs/>
           <w:sz w:val="32"/>
           <w:szCs w:val="32"/>
@@ -175,15 +142,13 @@
       <w:pPr>
         <w:jc w:val="center"/>
         <w:rPr>
-          <w:b/>
-          <w:bCs/>
-          <w:sz w:val="32"/>
-          <w:szCs w:val="32"/>
-        </w:rPr>
-      </w:pPr>
-      <w:r>
-        <w:rPr>
-          <w:b/>
+          <w:bCs/>
+          <w:sz w:val="32"/>
+          <w:szCs w:val="32"/>
+        </w:rPr>
+      </w:pPr>
+      <w:r>
+        <w:rPr>
           <w:bCs/>
           <w:sz w:val="32"/>
           <w:szCs w:val="32"/>
@@ -250,15 +215,6 @@
         </w:rPr>
         <w:t>Reginaldo Junior</w:t>
       </w:r>
-    </w:p>
-    <w:p>
-      <w:pPr>
-        <w:jc w:val="center"/>
-        <w:rPr>
-          <w:sz w:val="32"/>
-          <w:szCs w:val="32"/>
-        </w:rPr>
-      </w:pPr>
     </w:p>
     <w:p>
       <w:pPr>
@@ -317,6 +273,279 @@
           <w:sz w:val="32"/>
           <w:szCs w:val="32"/>
         </w:rPr>
+        <w:t>05</w:t>
+      </w:r>
+      <w:r>
+        <w:rPr>
+          <w:b/>
+          <w:bCs/>
+          <w:sz w:val="32"/>
+          <w:szCs w:val="32"/>
+        </w:rPr>
+        <w:t>/0</w:t>
+      </w:r>
+      <w:r>
+        <w:rPr>
+          <w:b/>
+          <w:bCs/>
+          <w:sz w:val="32"/>
+          <w:szCs w:val="32"/>
+        </w:rPr>
+        <w:t>5</w:t>
+      </w:r>
+      <w:r>
+        <w:rPr>
+          <w:b/>
+          <w:bCs/>
+          <w:sz w:val="32"/>
+          <w:szCs w:val="32"/>
+        </w:rPr>
+        <w:t>/22</w:t>
+      </w:r>
+    </w:p>
+    <w:p>
+      <w:pPr>
+        <w:jc w:val="center"/>
+        <w:rPr>
+          <w:sz w:val="32"/>
+          <w:szCs w:val="32"/>
+          <w:u w:val="single"/>
+        </w:rPr>
+      </w:pPr>
+      <w:r>
+        <w:rPr>
+          <w:sz w:val="32"/>
+          <w:szCs w:val="32"/>
+        </w:rPr>
+        <w:t xml:space="preserve">Na reunião de hoje foi decidido a melhoria da página de dashboard e a criação das tabelas do banco de dados local no banco de dados da nuvem </w:t>
+      </w:r>
+    </w:p>
+    <w:p>
+      <w:pPr>
+        <w:jc w:val="center"/>
+        <w:rPr>
+          <w:sz w:val="32"/>
+          <w:szCs w:val="32"/>
+        </w:rPr>
+      </w:pPr>
+    </w:p>
+    <w:p>
+      <w:pPr>
+        <w:jc w:val="center"/>
+        <w:rPr>
+          <w:b/>
+          <w:bCs/>
+          <w:sz w:val="32"/>
+          <w:szCs w:val="32"/>
+        </w:rPr>
+      </w:pPr>
+      <w:r>
+        <w:rPr>
+          <w:b/>
+          <w:bCs/>
+          <w:sz w:val="32"/>
+          <w:szCs w:val="32"/>
+        </w:rPr>
+        <w:t>Presentes:</w:t>
+      </w:r>
+    </w:p>
+    <w:p>
+      <w:pPr>
+        <w:spacing w:line="240" w:lineRule="auto"/>
+        <w:jc w:val="center"/>
+        <w:rPr>
+          <w:sz w:val="28"/>
+          <w:szCs w:val="28"/>
+        </w:rPr>
+      </w:pPr>
+      <w:r>
+        <w:rPr>
+          <w:sz w:val="28"/>
+          <w:szCs w:val="28"/>
+        </w:rPr>
+        <w:t>Julia Duran</w:t>
+      </w:r>
+    </w:p>
+    <w:p>
+      <w:pPr>
+        <w:spacing w:line="240" w:lineRule="auto"/>
+        <w:jc w:val="center"/>
+        <w:rPr>
+          <w:sz w:val="28"/>
+          <w:szCs w:val="28"/>
+        </w:rPr>
+      </w:pPr>
+      <w:r>
+        <w:rPr>
+          <w:sz w:val="28"/>
+          <w:szCs w:val="28"/>
+        </w:rPr>
+        <w:t>Pedro Henrique</w:t>
+      </w:r>
+    </w:p>
+    <w:p>
+      <w:pPr>
+        <w:spacing w:line="240" w:lineRule="auto"/>
+        <w:jc w:val="center"/>
+        <w:rPr>
+          <w:sz w:val="28"/>
+          <w:szCs w:val="28"/>
+        </w:rPr>
+      </w:pPr>
+      <w:r>
+        <w:rPr>
+          <w:sz w:val="28"/>
+          <w:szCs w:val="28"/>
+        </w:rPr>
+        <w:t>Matheus Hideki</w:t>
+      </w:r>
+    </w:p>
+    <w:p>
+      <w:pPr>
+        <w:jc w:val="center"/>
+        <w:rPr>
+          <w:b/>
+          <w:bCs/>
+          <w:sz w:val="32"/>
+          <w:szCs w:val="32"/>
+        </w:rPr>
+      </w:pPr>
+      <w:r>
+        <w:rPr>
+          <w:b/>
+          <w:bCs/>
+          <w:sz w:val="32"/>
+          <w:szCs w:val="32"/>
+        </w:rPr>
+        <w:t>Faltas:</w:t>
+      </w:r>
+    </w:p>
+    <w:p>
+      <w:pPr>
+        <w:jc w:val="center"/>
+        <w:rPr>
+          <w:sz w:val="32"/>
+          <w:szCs w:val="32"/>
+        </w:rPr>
+      </w:pPr>
+      <w:proofErr w:type="spellStart"/>
+      <w:r>
+        <w:rPr>
+          <w:sz w:val="32"/>
+          <w:szCs w:val="32"/>
+        </w:rPr>
+        <w:t>Mythras</w:t>
+      </w:r>
+      <w:proofErr w:type="spellEnd"/>
+    </w:p>
+    <w:p>
+      <w:pPr>
+        <w:jc w:val="center"/>
+        <w:rPr>
+          <w:sz w:val="28"/>
+          <w:szCs w:val="28"/>
+        </w:rPr>
+      </w:pPr>
+      <w:r>
+        <w:rPr>
+          <w:sz w:val="28"/>
+          <w:szCs w:val="28"/>
+        </w:rPr>
+        <w:t xml:space="preserve">Jonathan </w:t>
+      </w:r>
+      <w:proofErr w:type="spellStart"/>
+      <w:r>
+        <w:rPr>
+          <w:sz w:val="28"/>
+          <w:szCs w:val="28"/>
+        </w:rPr>
+        <w:t>Gilber</w:t>
+      </w:r>
+      <w:proofErr w:type="spellEnd"/>
+    </w:p>
+    <w:p>
+      <w:pPr>
+        <w:spacing w:line="240" w:lineRule="auto"/>
+        <w:jc w:val="center"/>
+        <w:rPr>
+          <w:sz w:val="28"/>
+          <w:szCs w:val="28"/>
+        </w:rPr>
+      </w:pPr>
+      <w:r>
+        <w:rPr>
+          <w:sz w:val="28"/>
+          <w:szCs w:val="28"/>
+        </w:rPr>
+        <w:t>Reginaldo Junior</w:t>
+      </w:r>
+    </w:p>
+    <w:p>
+      <w:pPr>
+        <w:jc w:val="center"/>
+        <w:rPr>
+          <w:sz w:val="32"/>
+          <w:szCs w:val="32"/>
+        </w:rPr>
+      </w:pPr>
+    </w:p>
+    <w:p>
+      <w:pPr>
+        <w:jc w:val="center"/>
+        <w:rPr>
+          <w:b/>
+          <w:bCs/>
+          <w:sz w:val="32"/>
+          <w:szCs w:val="32"/>
+        </w:rPr>
+      </w:pPr>
+    </w:p>
+    <w:p>
+      <w:pPr>
+        <w:rPr>
+          <w:b/>
+          <w:bCs/>
+          <w:sz w:val="32"/>
+          <w:szCs w:val="32"/>
+        </w:rPr>
+      </w:pPr>
+      <w:r>
+        <w:rPr>
+          <w:b/>
+          <w:bCs/>
+          <w:sz w:val="32"/>
+          <w:szCs w:val="32"/>
+        </w:rPr>
+        <w:br w:type="page"/>
+      </w:r>
+    </w:p>
+    <w:p>
+      <w:pPr>
+        <w:jc w:val="center"/>
+        <w:rPr>
+          <w:b/>
+          <w:bCs/>
+          <w:sz w:val="32"/>
+          <w:szCs w:val="32"/>
+        </w:rPr>
+      </w:pPr>
+      <w:r>
+        <w:rPr>
+          <w:b/>
+          <w:bCs/>
+          <w:sz w:val="32"/>
+          <w:szCs w:val="32"/>
+        </w:rPr>
+        <w:lastRenderedPageBreak/>
+        <w:t xml:space="preserve">Ata </w:t>
+      </w:r>
+      <w:r>
+        <w:rPr>
+          <w:b/>
+          <w:bCs/>
+          <w:sz w:val="32"/>
+          <w:szCs w:val="32"/>
+        </w:rPr>
         <w:t>01</w:t>
       </w:r>
       <w:r>
@@ -361,7 +590,23 @@
           <w:sz w:val="32"/>
           <w:szCs w:val="32"/>
         </w:rPr>
-        <w:t>Na reunião de hoje foi validado as páginas de suporte , esqueceu sua senha e as validações do entrar e cadastrar</w:t>
+        <w:t xml:space="preserve">Na reunião de hoje foi validado as páginas de </w:t>
+      </w:r>
+      <w:proofErr w:type="gramStart"/>
+      <w:r>
+        <w:rPr>
+          <w:sz w:val="32"/>
+          <w:szCs w:val="32"/>
+        </w:rPr>
+        <w:t>suporte ,</w:t>
+      </w:r>
+      <w:proofErr w:type="gramEnd"/>
+      <w:r>
+        <w:rPr>
+          <w:sz w:val="32"/>
+          <w:szCs w:val="32"/>
+        </w:rPr>
+        <w:t xml:space="preserve"> esqueceu sua senha e as validações do entrar e cadastrar</w:t>
       </w:r>
     </w:p>
     <w:p>
@@ -1539,7 +1784,23 @@
           <w:sz w:val="28"/>
           <w:szCs w:val="28"/>
         </w:rPr>
-        <w:t xml:space="preserve"> do site e como seria  a distribuição de tarefas.</w:t>
+        <w:t xml:space="preserve"> do site e como </w:t>
+      </w:r>
+      <w:proofErr w:type="gramStart"/>
+      <w:r>
+        <w:rPr>
+          <w:sz w:val="28"/>
+          <w:szCs w:val="28"/>
+        </w:rPr>
+        <w:t>seria  a</w:t>
+      </w:r>
+      <w:proofErr w:type="gramEnd"/>
+      <w:r>
+        <w:rPr>
+          <w:sz w:val="28"/>
+          <w:szCs w:val="28"/>
+        </w:rPr>
+        <w:t xml:space="preserve"> distribuição de tarefas.</w:t>
       </w:r>
     </w:p>
     <w:p>
@@ -3768,6 +4029,21 @@
 </file>
 
 <file path=customXml/item1.xml><?xml version="1.0" encoding="utf-8"?>
+<p:properties xmlns:p="http://schemas.microsoft.com/office/2006/metadata/properties" xmlns:xsi="http://www.w3.org/2001/XMLSchema-instance" xmlns:pc="http://schemas.microsoft.com/office/infopath/2007/PartnerControls">
+  <documentManagement/>
+</p:properties>
+</file>
+
+<file path=customXml/item2.xml><?xml version="1.0" encoding="utf-8"?>
+<?mso-contentType ?>
+<FormTemplates xmlns="http://schemas.microsoft.com/sharepoint/v3/contenttype/forms">
+  <Display>DocumentLibraryForm</Display>
+  <Edit>DocumentLibraryForm</Edit>
+  <New>DocumentLibraryForm</New>
+</FormTemplates>
+</file>
+
+<file path=customXml/item3.xml><?xml version="1.0" encoding="utf-8"?>
 <ct:contentTypeSchema xmlns:ct="http://schemas.microsoft.com/office/2006/metadata/contentType" xmlns:ma="http://schemas.microsoft.com/office/2006/metadata/properties/metaAttributes" ct:_="" ma:_="" ma:contentTypeName="Document" ma:contentTypeID="0x010100892A8A68E1C8AD4BB8607B0553D331B3" ma:contentTypeVersion="5" ma:contentTypeDescription="Create a new document." ma:contentTypeScope="" ma:versionID="74b2e3f3a56bee18fe3a2a59198b03e5">
   <xsd:schema xmlns:xsd="http://www.w3.org/2001/XMLSchema" xmlns:xs="http://www.w3.org/2001/XMLSchema" xmlns:p="http://schemas.microsoft.com/office/2006/metadata/properties" xmlns:ns3="7a087c55-5f08-466c-910b-e029fd4269fe" xmlns:ns4="e2ca784f-4dc5-42e9-9734-389708ce15cc" targetNamespace="http://schemas.microsoft.com/office/2006/metadata/properties" ma:root="true" ma:fieldsID="d9979899fd4933bb41c74c0c74c549ba" ns3:_="" ns4:_="">
     <xsd:import namespace="7a087c55-5f08-466c-910b-e029fd4269fe"/>
@@ -3938,26 +4214,28 @@
 </ct:contentTypeSchema>
 </file>
 
-<file path=customXml/item2.xml><?xml version="1.0" encoding="utf-8"?>
-<?mso-contentType ?>
-<FormTemplates xmlns="http://schemas.microsoft.com/sharepoint/v3/contenttype/forms">
-  <Display>DocumentLibraryForm</Display>
-  <Edit>DocumentLibraryForm</Edit>
-  <New>DocumentLibraryForm</New>
-</FormTemplates>
-</file>
-
-<file path=customXml/item3.xml><?xml version="1.0" encoding="utf-8"?>
-<p:properties xmlns:p="http://schemas.microsoft.com/office/2006/metadata/properties" xmlns:xsi="http://www.w3.org/2001/XMLSchema-instance" xmlns:pc="http://schemas.microsoft.com/office/infopath/2007/PartnerControls">
-  <documentManagement/>
-</p:properties>
-</file>
-
 <file path=customXml/item4.xml><?xml version="1.0" encoding="utf-8"?>
 <b:Sources xmlns:b="http://schemas.openxmlformats.org/officeDocument/2006/bibliography" xmlns="http://schemas.openxmlformats.org/officeDocument/2006/bibliography" SelectedStyle="\APASixthEditionOfficeOnline.xsl" StyleName="APA" Version="6"/>
 </file>
 
 <file path=customXml/itemProps1.xml><?xml version="1.0" encoding="utf-8"?>
+<ds:datastoreItem xmlns:ds="http://schemas.openxmlformats.org/officeDocument/2006/customXml" ds:itemID="{C7619014-6130-4CC4-8E7B-97F53FE66034}">
+  <ds:schemaRefs>
+    <ds:schemaRef ds:uri="http://schemas.microsoft.com/office/2006/metadata/properties"/>
+    <ds:schemaRef ds:uri="http://schemas.microsoft.com/office/infopath/2007/PartnerControls"/>
+  </ds:schemaRefs>
+</ds:datastoreItem>
+</file>
+
+<file path=customXml/itemProps2.xml><?xml version="1.0" encoding="utf-8"?>
+<ds:datastoreItem xmlns:ds="http://schemas.openxmlformats.org/officeDocument/2006/customXml" ds:itemID="{708672DB-8A64-42F4-9DAF-737E2395D29B}">
+  <ds:schemaRefs>
+    <ds:schemaRef ds:uri="http://schemas.microsoft.com/sharepoint/v3/contenttype/forms"/>
+  </ds:schemaRefs>
+</ds:datastoreItem>
+</file>
+
+<file path=customXml/itemProps3.xml><?xml version="1.0" encoding="utf-8"?>
 <ds:datastoreItem xmlns:ds="http://schemas.openxmlformats.org/officeDocument/2006/customXml" ds:itemID="{1F3C714E-FCED-4930-AC5B-DB6228B9AC97}">
   <ds:schemaRefs>
     <ds:schemaRef ds:uri="http://schemas.microsoft.com/office/2006/metadata/contentType"/>
@@ -3976,23 +4254,6 @@
 </ds:datastoreItem>
 </file>
 
-<file path=customXml/itemProps2.xml><?xml version="1.0" encoding="utf-8"?>
-<ds:datastoreItem xmlns:ds="http://schemas.openxmlformats.org/officeDocument/2006/customXml" ds:itemID="{708672DB-8A64-42F4-9DAF-737E2395D29B}">
-  <ds:schemaRefs>
-    <ds:schemaRef ds:uri="http://schemas.microsoft.com/sharepoint/v3/contenttype/forms"/>
-  </ds:schemaRefs>
-</ds:datastoreItem>
-</file>
-
-<file path=customXml/itemProps3.xml><?xml version="1.0" encoding="utf-8"?>
-<ds:datastoreItem xmlns:ds="http://schemas.openxmlformats.org/officeDocument/2006/customXml" ds:itemID="{C7619014-6130-4CC4-8E7B-97F53FE66034}">
-  <ds:schemaRefs>
-    <ds:schemaRef ds:uri="http://schemas.microsoft.com/office/2006/metadata/properties"/>
-    <ds:schemaRef ds:uri="http://schemas.microsoft.com/office/infopath/2007/PartnerControls"/>
-  </ds:schemaRefs>
-</ds:datastoreItem>
-</file>
-
 <file path=customXml/itemProps4.xml><?xml version="1.0" encoding="utf-8"?>
 <ds:datastoreItem xmlns:ds="http://schemas.openxmlformats.org/officeDocument/2006/customXml" ds:itemID="{41DF5B9E-175C-4E46-8907-1838918B883B}">
   <ds:schemaRefs>

</xml_diff>